<commit_message>
Revert "Changes to UserGuide"
This reverts commit c5e13c0b671bcff8c987b95a3b8a721e4e37c6e6.
</commit_message>
<xml_diff>
--- a/UserGuide.docx
+++ b/UserGuide.docx
@@ -90,7 +90,7 @@
               </w:numPr>
             </w:pPr>
             <w:r>
-              <w:t>Copy and paste jar files into Niagara Modules folder. Restart both workbench and the station for changes to take affect</w:t>
+              <w:t>Create a new program object</w:t>
             </w:r>
           </w:p>
           <w:p>
@@ -102,7 +102,7 @@
               </w:numPr>
             </w:pPr>
             <w:r>
-              <w:t>Drag an instance of the Schedule Parser and the Schedule Writer onto the Services container</w:t>
+              <w:t>Copy and paste the supplied code for the Schedule Parser into a program object</w:t>
             </w:r>
           </w:p>
           <w:p>
@@ -114,19 +114,31 @@
               </w:numPr>
             </w:pPr>
             <w:r>
-              <w:t xml:space="preserve">Copy and paste CSV of schedules into </w:t>
+              <w:t>Save and compile</w:t>
             </w:r>
+          </w:p>
+          <w:p>
+            <w:pPr>
+              <w:pStyle w:val="ListParagraph"/>
+              <w:numPr>
+                <w:ilvl w:val="0"/>
+                <w:numId w:val="4"/>
+              </w:numPr>
+            </w:pPr>
             <w:r>
-              <w:t>S</w:t>
+              <w:t>Repeat 1-3 for the Schedule Writer</w:t>
             </w:r>
+          </w:p>
+          <w:p>
+            <w:pPr>
+              <w:pStyle w:val="ListParagraph"/>
+              <w:numPr>
+                <w:ilvl w:val="0"/>
+                <w:numId w:val="4"/>
+              </w:numPr>
+            </w:pPr>
             <w:r>
-              <w:t xml:space="preserve">chedule </w:t>
-            </w:r>
-            <w:r>
-              <w:t>P</w:t>
-            </w:r>
-            <w:r>
-              <w:t>arser.</w:t>
+              <w:t>Copy and paste CSV of schedules into schedule parser.</w:t>
             </w:r>
           </w:p>
           <w:p>
@@ -151,9 +163,6 @@
             </w:pPr>
             <w:r>
               <w:t>Run the Gentle Write action on the Schedule Writer (This will take some time)</w:t>
-            </w:r>
-            <w:r>
-              <w:t>. This action has a string property to select the type of controller. To write to IQ 1’s and 2’s type in ‘12’ for 4’s only type ‘4’ etc.</w:t>
             </w:r>
           </w:p>
         </w:tc>
@@ -1732,7 +1741,6 @@
   <w:rsids>
     <w:rsidRoot w:val="00B51255"/>
     <w:rsid w:val="0011173A"/>
-    <w:rsid w:val="007175EE"/>
     <w:rsid w:val="00B51255"/>
     <w:rsid w:val="00D55EA4"/>
     <w:rsid w:val="00E01AF5"/>
@@ -2641,6 +2649,15 @@
 </file>
 
 <file path=customXml/item3.xml><?xml version="1.0" encoding="utf-8"?>
+<?mso-contentType ?>
+<FormTemplates xmlns="http://schemas.microsoft.com/sharepoint/v3/contenttype/forms">
+  <Display>DocumentLibraryForm</Display>
+  <Edit>AssetEditForm</Edit>
+  <New>DocumentLibraryForm</New>
+</FormTemplates>
+</file>
+
+<file path=customXml/item4.xml><?xml version="1.0" encoding="utf-8"?>
 <ct:contentTypeSchema xmlns:ct="http://schemas.microsoft.com/office/2006/metadata/contentType" xmlns:ma="http://schemas.microsoft.com/office/2006/metadata/properties/metaAttributes" ct:_="" ma:_="" ma:contentTypeName="TemplateFile" ma:contentTypeID="0x0101006EDDDB5EE6D98C44930B742096920B300400F5B6D36B3EF94B4E9A635CDF2A18F5B8" ma:contentTypeVersion="72" ma:contentTypeDescription="Create a new document." ma:contentTypeScope="" ma:versionID="a23e56308344d904b51738559c3d67c9">
   <xsd:schema xmlns:xsd="http://www.w3.org/2001/XMLSchema" xmlns:xs="http://www.w3.org/2001/XMLSchema" xmlns:p="http://schemas.microsoft.com/office/2006/metadata/properties" xmlns:ns2="4873beb7-5857-4685-be1f-d57550cc96cc" targetNamespace="http://schemas.microsoft.com/office/2006/metadata/properties" ma:root="true" ma:fieldsID="cd0908cc4600e77bf5da051303e00c8d" ns2:_="">
     <xsd:import namespace="4873beb7-5857-4685-be1f-d57550cc96cc"/>
@@ -3680,15 +3697,6 @@
 </ct:contentTypeSchema>
 </file>
 
-<file path=customXml/item4.xml><?xml version="1.0" encoding="utf-8"?>
-<?mso-contentType ?>
-<FormTemplates xmlns="http://schemas.microsoft.com/sharepoint/v3/contenttype/forms">
-  <Display>DocumentLibraryForm</Display>
-  <Edit>AssetEditForm</Edit>
-  <New>DocumentLibraryForm</New>
-</FormTemplates>
-</file>
-
 <file path=customXml/itemProps1.xml><?xml version="1.0" encoding="utf-8"?>
 <ds:datastoreItem xmlns:ds="http://schemas.openxmlformats.org/officeDocument/2006/customXml" ds:itemID="{55AF091B-3C7A-41E3-B477-F2FDAA23CFDA}">
   <ds:schemaRefs>
@@ -3708,6 +3716,14 @@
 </file>
 
 <file path=customXml/itemProps3.xml><?xml version="1.0" encoding="utf-8"?>
+<ds:datastoreItem xmlns:ds="http://schemas.openxmlformats.org/officeDocument/2006/customXml" ds:itemID="{14F725E2-5EB5-4963-AD57-B1E2DB38ACD8}">
+  <ds:schemaRefs>
+    <ds:schemaRef ds:uri="http://schemas.microsoft.com/sharepoint/v3/contenttype/forms"/>
+  </ds:schemaRefs>
+</ds:datastoreItem>
+</file>
+
+<file path=customXml/itemProps4.xml><?xml version="1.0" encoding="utf-8"?>
 <ds:datastoreItem xmlns:ds="http://schemas.openxmlformats.org/officeDocument/2006/customXml" ds:itemID="{067452F0-D367-4558-8133-8E9768FD1CCC}">
   <ds:schemaRefs>
     <ds:schemaRef ds:uri="http://schemas.microsoft.com/office/2006/metadata/contentType"/>
@@ -3723,12 +3739,4 @@
     <ds:schemaRef ds:uri="http://schemas.microsoft.com/internal/obd"/>
   </ds:schemaRefs>
 </ds:datastoreItem>
-</file>
-
-<file path=customXml/itemProps4.xml><?xml version="1.0" encoding="utf-8"?>
-<ds:datastoreItem xmlns:ds="http://schemas.openxmlformats.org/officeDocument/2006/customXml" ds:itemID="{14F725E2-5EB5-4963-AD57-B1E2DB38ACD8}">
-  <ds:schemaRefs>
-    <ds:schemaRef ds:uri="http://schemas.microsoft.com/sharepoint/v3/contenttype/forms"/>
-  </ds:schemaRefs>
-</ds:datastoreItem>
 </file>
</xml_diff>

<commit_message>
Updates to Spec and User Guide
</commit_message>
<xml_diff>
--- a/UserGuide.docx
+++ b/UserGuide.docx
@@ -1,6 +1,6 @@
 
 <file path=word/document.xml><?xml version="1.0" encoding="utf-8"?>
-<w:document xmlns:wpc="http://schemas.microsoft.com/office/word/2010/wordprocessingCanvas" xmlns:cx="http://schemas.microsoft.com/office/drawing/2014/chartex" xmlns:cx1="http://schemas.microsoft.com/office/drawing/2015/9/8/chartex" xmlns:cx2="http://schemas.microsoft.com/office/drawing/2015/10/21/chartex" xmlns:cx3="http://schemas.microsoft.com/office/drawing/2016/5/9/chartex" xmlns:cx4="http://schemas.microsoft.com/office/drawing/2016/5/10/chartex" xmlns:cx5="http://schemas.microsoft.com/office/drawing/2016/5/11/chartex" xmlns:cx6="http://schemas.microsoft.com/office/drawing/2016/5/12/chartex" xmlns:cx7="http://schemas.microsoft.com/office/drawing/2016/5/13/chartex" xmlns:cx8="http://schemas.microsoft.com/office/drawing/2016/5/14/chartex" xmlns:mc="http://schemas.openxmlformats.org/markup-compatibility/2006" xmlns:aink="http://schemas.microsoft.com/office/drawing/2016/ink" xmlns:am3d="http://schemas.microsoft.com/office/drawing/2017/model3d" xmlns:o="urn:schemas-microsoft-com:office:office" xmlns:r="http://schemas.openxmlformats.org/officeDocument/2006/relationships" xmlns:m="http://schemas.openxmlformats.org/officeDocument/2006/math" xmlns:v="urn:schemas-microsoft-com:vml" xmlns:wp14="http://schemas.microsoft.com/office/word/2010/wordprocessingDrawing" xmlns:wp="http://schemas.openxmlformats.org/drawingml/2006/wordprocessingDrawing" xmlns:w10="urn:schemas-microsoft-com:office:word" xmlns:w="http://schemas.openxmlformats.org/wordprocessingml/2006/main" xmlns:w14="http://schemas.microsoft.com/office/word/2010/wordml" xmlns:w15="http://schemas.microsoft.com/office/word/2012/wordml" xmlns:w16cex="http://schemas.microsoft.com/office/word/2018/wordml/cex" xmlns:w16cid="http://schemas.microsoft.com/office/word/2016/wordml/cid" xmlns:w16="http://schemas.microsoft.com/office/word/2018/wordml" xmlns:w16se="http://schemas.microsoft.com/office/word/2015/wordml/symex" xmlns:wpg="http://schemas.microsoft.com/office/word/2010/wordprocessingGroup" xmlns:wpi="http://schemas.microsoft.com/office/word/2010/wordprocessingInk" xmlns:wne="http://schemas.microsoft.com/office/word/2006/wordml" xmlns:wps="http://schemas.microsoft.com/office/word/2010/wordprocessingShape" mc:Ignorable="w14 w15 w16se w16cid w16 w16cex wp14">
+<w:document xmlns:wpc="http://schemas.microsoft.com/office/word/2010/wordprocessingCanvas" xmlns:cx="http://schemas.microsoft.com/office/drawing/2014/chartex" xmlns:mc="http://schemas.openxmlformats.org/markup-compatibility/2006" xmlns:o="urn:schemas-microsoft-com:office:office" xmlns:r="http://schemas.openxmlformats.org/officeDocument/2006/relationships" xmlns:m="http://schemas.openxmlformats.org/officeDocument/2006/math" xmlns:v="urn:schemas-microsoft-com:vml" xmlns:wp14="http://schemas.microsoft.com/office/word/2010/wordprocessingDrawing" xmlns:wp="http://schemas.openxmlformats.org/drawingml/2006/wordprocessingDrawing" xmlns:w10="urn:schemas-microsoft-com:office:word" xmlns:w="http://schemas.openxmlformats.org/wordprocessingml/2006/main" xmlns:w14="http://schemas.microsoft.com/office/word/2010/wordml" xmlns:w15="http://schemas.microsoft.com/office/word/2012/wordml" xmlns:w16se="http://schemas.microsoft.com/office/word/2015/wordml/symex" xmlns:wpg="http://schemas.microsoft.com/office/word/2010/wordprocessingGroup" xmlns:wpi="http://schemas.microsoft.com/office/word/2010/wordprocessingInk" xmlns:wne="http://schemas.microsoft.com/office/word/2006/wordml" xmlns:wps="http://schemas.microsoft.com/office/word/2010/wordprocessingShape" mc:Ignorable="w14 w15 w16se wp14">
   <w:body>
     <w:sdt>
       <w:sdtPr>
@@ -138,134 +138,20 @@
               </w:numPr>
             </w:pPr>
             <w:r>
-              <w:t>Run the Gentle Write action on the Schedule Writer (This will take some time)</w:t>
+              <w:t>Run the Gentle Write action on the Schedule Writer (This will take some t</w:t>
+            </w:r>
+            <w:bookmarkStart w:id="0" w:name="_GoBack"/>
+            <w:bookmarkEnd w:id="0"/>
+            <w:r>
+              <w:t>ime)</w:t>
             </w:r>
             <w:r>
-              <w:t>. This action takes a text-based parameter to select the controller type (see below)</w:t>
+              <w:t xml:space="preserve">. This action takes a </w:t>
+            </w:r>
+            <w:r>
+              <w:t>series of Boolean selectors to toggle which types of controllers are downloaded to</w:t>
             </w:r>
           </w:p>
-          <w:tbl>
-            <w:tblPr>
-              <w:tblStyle w:val="TableGrid"/>
-              <w:tblW w:w="0" w:type="auto"/>
-              <w:tblLook w:val="04A0" w:firstRow="1" w:lastRow="0" w:firstColumn="1" w:lastColumn="0" w:noHBand="0" w:noVBand="1"/>
-            </w:tblPr>
-            <w:tblGrid>
-              <w:gridCol w:w="4120"/>
-              <w:gridCol w:w="4120"/>
-            </w:tblGrid>
-            <w:tr>
-              <w:tc>
-                <w:tcPr>
-                  <w:tcW w:w="4120" w:type="dxa"/>
-                </w:tcPr>
-                <w:p>
-                  <w:r>
-                    <w:t>Controllers to write to</w:t>
-                  </w:r>
-                </w:p>
-              </w:tc>
-              <w:tc>
-                <w:tcPr>
-                  <w:tcW w:w="4120" w:type="dxa"/>
-                </w:tcPr>
-                <w:p>
-                  <w:r>
-                    <w:t>Command</w:t>
-                  </w:r>
-                </w:p>
-              </w:tc>
-            </w:tr>
-            <w:tr>
-              <w:tc>
-                <w:tcPr>
-                  <w:tcW w:w="4120" w:type="dxa"/>
-                </w:tcPr>
-                <w:p>
-                  <w:r>
-                    <w:t>IQ1’s</w:t>
-                  </w:r>
-                </w:p>
-              </w:tc>
-              <w:tc>
-                <w:tcPr>
-                  <w:tcW w:w="4120" w:type="dxa"/>
-                </w:tcPr>
-                <w:p>
-                  <w:r>
-                    <w:t>1</w:t>
-                  </w:r>
-                </w:p>
-              </w:tc>
-            </w:tr>
-            <w:tr>
-              <w:tc>
-                <w:tcPr>
-                  <w:tcW w:w="4120" w:type="dxa"/>
-                </w:tcPr>
-                <w:p>
-                  <w:r>
-                    <w:t>IQ1 and IQ2’s</w:t>
-                  </w:r>
-                </w:p>
-              </w:tc>
-              <w:tc>
-                <w:tcPr>
-                  <w:tcW w:w="4120" w:type="dxa"/>
-                </w:tcPr>
-                <w:p>
-                  <w:r>
-                    <w:t>12</w:t>
-                  </w:r>
-                </w:p>
-              </w:tc>
-            </w:tr>
-            <w:tr>
-              <w:tc>
-                <w:tcPr>
-                  <w:tcW w:w="4120" w:type="dxa"/>
-                </w:tcPr>
-                <w:p>
-                  <w:r>
-                    <w:t>IQ3 and IQ4’s</w:t>
-                  </w:r>
-                </w:p>
-              </w:tc>
-              <w:tc>
-                <w:tcPr>
-                  <w:tcW w:w="4120" w:type="dxa"/>
-                </w:tcPr>
-                <w:p>
-                  <w:r>
-                    <w:t>34</w:t>
-                  </w:r>
-                </w:p>
-              </w:tc>
-            </w:tr>
-            <w:tr>
-              <w:tc>
-                <w:tcPr>
-                  <w:tcW w:w="4120" w:type="dxa"/>
-                </w:tcPr>
-                <w:p>
-                  <w:r>
-                    <w:t>IQ 1, IQ2, IQ3 and IQ4’s</w:t>
-                  </w:r>
-                </w:p>
-              </w:tc>
-              <w:tc>
-                <w:tcPr>
-                  <w:tcW w:w="4120" w:type="dxa"/>
-                </w:tcPr>
-                <w:p>
-                  <w:r>
-                    <w:t>1234</w:t>
-                  </w:r>
-                </w:p>
-              </w:tc>
-            </w:tr>
-          </w:tbl>
-          <w:p/>
         </w:tc>
       </w:tr>
     </w:tbl>
@@ -284,7 +170,7 @@
 </file>
 
 <file path=word/endnotes.xml><?xml version="1.0" encoding="utf-8"?>
-<w:endnotes xmlns:wpc="http://schemas.microsoft.com/office/word/2010/wordprocessingCanvas" xmlns:cx="http://schemas.microsoft.com/office/drawing/2014/chartex" xmlns:cx1="http://schemas.microsoft.com/office/drawing/2015/9/8/chartex" xmlns:cx2="http://schemas.microsoft.com/office/drawing/2015/10/21/chartex" xmlns:cx3="http://schemas.microsoft.com/office/drawing/2016/5/9/chartex" xmlns:cx4="http://schemas.microsoft.com/office/drawing/2016/5/10/chartex" xmlns:cx5="http://schemas.microsoft.com/office/drawing/2016/5/11/chartex" xmlns:cx6="http://schemas.microsoft.com/office/drawing/2016/5/12/chartex" xmlns:cx7="http://schemas.microsoft.com/office/drawing/2016/5/13/chartex" xmlns:cx8="http://schemas.microsoft.com/office/drawing/2016/5/14/chartex" xmlns:mc="http://schemas.openxmlformats.org/markup-compatibility/2006" xmlns:aink="http://schemas.microsoft.com/office/drawing/2016/ink" xmlns:am3d="http://schemas.microsoft.com/office/drawing/2017/model3d" xmlns:o="urn:schemas-microsoft-com:office:office" xmlns:r="http://schemas.openxmlformats.org/officeDocument/2006/relationships" xmlns:m="http://schemas.openxmlformats.org/officeDocument/2006/math" xmlns:v="urn:schemas-microsoft-com:vml" xmlns:wp14="http://schemas.microsoft.com/office/word/2010/wordprocessingDrawing" xmlns:wp="http://schemas.openxmlformats.org/drawingml/2006/wordprocessingDrawing" xmlns:w10="urn:schemas-microsoft-com:office:word" xmlns:w="http://schemas.openxmlformats.org/wordprocessingml/2006/main" xmlns:w14="http://schemas.microsoft.com/office/word/2010/wordml" xmlns:w15="http://schemas.microsoft.com/office/word/2012/wordml" xmlns:w16cex="http://schemas.microsoft.com/office/word/2018/wordml/cex" xmlns:w16cid="http://schemas.microsoft.com/office/word/2016/wordml/cid" xmlns:w16="http://schemas.microsoft.com/office/word/2018/wordml" xmlns:w16se="http://schemas.microsoft.com/office/word/2015/wordml/symex" xmlns:wpg="http://schemas.microsoft.com/office/word/2010/wordprocessingGroup" xmlns:wpi="http://schemas.microsoft.com/office/word/2010/wordprocessingInk" xmlns:wne="http://schemas.microsoft.com/office/word/2006/wordml" xmlns:wps="http://schemas.microsoft.com/office/word/2010/wordprocessingShape" mc:Ignorable="w14 w15 w16se w16cid w16 w16cex wp14">
+<w:endnotes xmlns:wpc="http://schemas.microsoft.com/office/word/2010/wordprocessingCanvas" xmlns:cx="http://schemas.microsoft.com/office/drawing/2014/chartex" xmlns:mc="http://schemas.openxmlformats.org/markup-compatibility/2006" xmlns:o="urn:schemas-microsoft-com:office:office" xmlns:r="http://schemas.openxmlformats.org/officeDocument/2006/relationships" xmlns:m="http://schemas.openxmlformats.org/officeDocument/2006/math" xmlns:v="urn:schemas-microsoft-com:vml" xmlns:wp14="http://schemas.microsoft.com/office/word/2010/wordprocessingDrawing" xmlns:wp="http://schemas.openxmlformats.org/drawingml/2006/wordprocessingDrawing" xmlns:w10="urn:schemas-microsoft-com:office:word" xmlns:w="http://schemas.openxmlformats.org/wordprocessingml/2006/main" xmlns:w14="http://schemas.microsoft.com/office/word/2010/wordml" xmlns:w15="http://schemas.microsoft.com/office/word/2012/wordml" xmlns:w16se="http://schemas.microsoft.com/office/word/2015/wordml/symex" xmlns:wpg="http://schemas.microsoft.com/office/word/2010/wordprocessingGroup" xmlns:wpi="http://schemas.microsoft.com/office/word/2010/wordprocessingInk" xmlns:wne="http://schemas.microsoft.com/office/word/2006/wordml" xmlns:wps="http://schemas.microsoft.com/office/word/2010/wordprocessingShape" mc:Ignorable="w14 w15 w16se wp14">
   <w:endnote w:type="separator" w:id="-1">
     <w:p>
       <w:pPr>
@@ -309,7 +195,7 @@
 </file>
 
 <file path=word/footer1.xml><?xml version="1.0" encoding="utf-8"?>
-<w:ftr xmlns:wpc="http://schemas.microsoft.com/office/word/2010/wordprocessingCanvas" xmlns:cx="http://schemas.microsoft.com/office/drawing/2014/chartex" xmlns:cx1="http://schemas.microsoft.com/office/drawing/2015/9/8/chartex" xmlns:cx2="http://schemas.microsoft.com/office/drawing/2015/10/21/chartex" xmlns:cx3="http://schemas.microsoft.com/office/drawing/2016/5/9/chartex" xmlns:cx4="http://schemas.microsoft.com/office/drawing/2016/5/10/chartex" xmlns:cx5="http://schemas.microsoft.com/office/drawing/2016/5/11/chartex" xmlns:cx6="http://schemas.microsoft.com/office/drawing/2016/5/12/chartex" xmlns:cx7="http://schemas.microsoft.com/office/drawing/2016/5/13/chartex" xmlns:cx8="http://schemas.microsoft.com/office/drawing/2016/5/14/chartex" xmlns:mc="http://schemas.openxmlformats.org/markup-compatibility/2006" xmlns:aink="http://schemas.microsoft.com/office/drawing/2016/ink" xmlns:am3d="http://schemas.microsoft.com/office/drawing/2017/model3d" xmlns:o="urn:schemas-microsoft-com:office:office" xmlns:r="http://schemas.openxmlformats.org/officeDocument/2006/relationships" xmlns:m="http://schemas.openxmlformats.org/officeDocument/2006/math" xmlns:v="urn:schemas-microsoft-com:vml" xmlns:wp14="http://schemas.microsoft.com/office/word/2010/wordprocessingDrawing" xmlns:wp="http://schemas.openxmlformats.org/drawingml/2006/wordprocessingDrawing" xmlns:w10="urn:schemas-microsoft-com:office:word" xmlns:w="http://schemas.openxmlformats.org/wordprocessingml/2006/main" xmlns:w14="http://schemas.microsoft.com/office/word/2010/wordml" xmlns:w15="http://schemas.microsoft.com/office/word/2012/wordml" xmlns:w16cex="http://schemas.microsoft.com/office/word/2018/wordml/cex" xmlns:w16cid="http://schemas.microsoft.com/office/word/2016/wordml/cid" xmlns:w16="http://schemas.microsoft.com/office/word/2018/wordml" xmlns:w16se="http://schemas.microsoft.com/office/word/2015/wordml/symex" xmlns:wpg="http://schemas.microsoft.com/office/word/2010/wordprocessingGroup" xmlns:wpi="http://schemas.microsoft.com/office/word/2010/wordprocessingInk" xmlns:wne="http://schemas.microsoft.com/office/word/2006/wordml" xmlns:wps="http://schemas.microsoft.com/office/word/2010/wordprocessingShape" mc:Ignorable="w14 w15 w16se w16cid w16 w16cex wp14">
+<w:ftr xmlns:wpc="http://schemas.microsoft.com/office/word/2010/wordprocessingCanvas" xmlns:cx="http://schemas.microsoft.com/office/drawing/2014/chartex" xmlns:mc="http://schemas.openxmlformats.org/markup-compatibility/2006" xmlns:o="urn:schemas-microsoft-com:office:office" xmlns:r="http://schemas.openxmlformats.org/officeDocument/2006/relationships" xmlns:m="http://schemas.openxmlformats.org/officeDocument/2006/math" xmlns:v="urn:schemas-microsoft-com:vml" xmlns:wp14="http://schemas.microsoft.com/office/word/2010/wordprocessingDrawing" xmlns:wp="http://schemas.openxmlformats.org/drawingml/2006/wordprocessingDrawing" xmlns:w10="urn:schemas-microsoft-com:office:word" xmlns:w="http://schemas.openxmlformats.org/wordprocessingml/2006/main" xmlns:w14="http://schemas.microsoft.com/office/word/2010/wordml" xmlns:w15="http://schemas.microsoft.com/office/word/2012/wordml" xmlns:w16se="http://schemas.microsoft.com/office/word/2015/wordml/symex" xmlns:wpg="http://schemas.microsoft.com/office/word/2010/wordprocessingGroup" xmlns:wpi="http://schemas.microsoft.com/office/word/2010/wordprocessingInk" xmlns:wne="http://schemas.microsoft.com/office/word/2006/wordml" xmlns:wps="http://schemas.microsoft.com/office/word/2010/wordprocessingShape" mc:Ignorable="w14 w15 w16se wp14">
   <w:tbl>
     <w:tblPr>
       <w:tblStyle w:val="PlainTable4"/>
@@ -398,7 +284,7 @@
 </file>
 
 <file path=word/footnotes.xml><?xml version="1.0" encoding="utf-8"?>
-<w:footnotes xmlns:wpc="http://schemas.microsoft.com/office/word/2010/wordprocessingCanvas" xmlns:cx="http://schemas.microsoft.com/office/drawing/2014/chartex" xmlns:cx1="http://schemas.microsoft.com/office/drawing/2015/9/8/chartex" xmlns:cx2="http://schemas.microsoft.com/office/drawing/2015/10/21/chartex" xmlns:cx3="http://schemas.microsoft.com/office/drawing/2016/5/9/chartex" xmlns:cx4="http://schemas.microsoft.com/office/drawing/2016/5/10/chartex" xmlns:cx5="http://schemas.microsoft.com/office/drawing/2016/5/11/chartex" xmlns:cx6="http://schemas.microsoft.com/office/drawing/2016/5/12/chartex" xmlns:cx7="http://schemas.microsoft.com/office/drawing/2016/5/13/chartex" xmlns:cx8="http://schemas.microsoft.com/office/drawing/2016/5/14/chartex" xmlns:mc="http://schemas.openxmlformats.org/markup-compatibility/2006" xmlns:aink="http://schemas.microsoft.com/office/drawing/2016/ink" xmlns:am3d="http://schemas.microsoft.com/office/drawing/2017/model3d" xmlns:o="urn:schemas-microsoft-com:office:office" xmlns:r="http://schemas.openxmlformats.org/officeDocument/2006/relationships" xmlns:m="http://schemas.openxmlformats.org/officeDocument/2006/math" xmlns:v="urn:schemas-microsoft-com:vml" xmlns:wp14="http://schemas.microsoft.com/office/word/2010/wordprocessingDrawing" xmlns:wp="http://schemas.openxmlformats.org/drawingml/2006/wordprocessingDrawing" xmlns:w10="urn:schemas-microsoft-com:office:word" xmlns:w="http://schemas.openxmlformats.org/wordprocessingml/2006/main" xmlns:w14="http://schemas.microsoft.com/office/word/2010/wordml" xmlns:w15="http://schemas.microsoft.com/office/word/2012/wordml" xmlns:w16cex="http://schemas.microsoft.com/office/word/2018/wordml/cex" xmlns:w16cid="http://schemas.microsoft.com/office/word/2016/wordml/cid" xmlns:w16="http://schemas.microsoft.com/office/word/2018/wordml" xmlns:w16se="http://schemas.microsoft.com/office/word/2015/wordml/symex" xmlns:wpg="http://schemas.microsoft.com/office/word/2010/wordprocessingGroup" xmlns:wpi="http://schemas.microsoft.com/office/word/2010/wordprocessingInk" xmlns:wne="http://schemas.microsoft.com/office/word/2006/wordml" xmlns:wps="http://schemas.microsoft.com/office/word/2010/wordprocessingShape" mc:Ignorable="w14 w15 w16se w16cid w16 w16cex wp14">
+<w:footnotes xmlns:wpc="http://schemas.microsoft.com/office/word/2010/wordprocessingCanvas" xmlns:cx="http://schemas.microsoft.com/office/drawing/2014/chartex" xmlns:mc="http://schemas.openxmlformats.org/markup-compatibility/2006" xmlns:o="urn:schemas-microsoft-com:office:office" xmlns:r="http://schemas.openxmlformats.org/officeDocument/2006/relationships" xmlns:m="http://schemas.openxmlformats.org/officeDocument/2006/math" xmlns:v="urn:schemas-microsoft-com:vml" xmlns:wp14="http://schemas.microsoft.com/office/word/2010/wordprocessingDrawing" xmlns:wp="http://schemas.openxmlformats.org/drawingml/2006/wordprocessingDrawing" xmlns:w10="urn:schemas-microsoft-com:office:word" xmlns:w="http://schemas.openxmlformats.org/wordprocessingml/2006/main" xmlns:w14="http://schemas.microsoft.com/office/word/2010/wordml" xmlns:w15="http://schemas.microsoft.com/office/word/2012/wordml" xmlns:w16se="http://schemas.microsoft.com/office/word/2015/wordml/symex" xmlns:wpg="http://schemas.microsoft.com/office/word/2010/wordprocessingGroup" xmlns:wpi="http://schemas.microsoft.com/office/word/2010/wordprocessingInk" xmlns:wne="http://schemas.microsoft.com/office/word/2006/wordml" xmlns:wps="http://schemas.microsoft.com/office/word/2010/wordprocessingShape" mc:Ignorable="w14 w15 w16se wp14">
   <w:footnote w:type="separator" w:id="-1">
     <w:p>
       <w:pPr>
@@ -423,7 +309,7 @@
 </file>
 
 <file path=word/numbering.xml><?xml version="1.0" encoding="utf-8"?>
-<w:numbering xmlns:wpc="http://schemas.microsoft.com/office/word/2010/wordprocessingCanvas" xmlns:cx="http://schemas.microsoft.com/office/drawing/2014/chartex" xmlns:cx1="http://schemas.microsoft.com/office/drawing/2015/9/8/chartex" xmlns:cx2="http://schemas.microsoft.com/office/drawing/2015/10/21/chartex" xmlns:cx3="http://schemas.microsoft.com/office/drawing/2016/5/9/chartex" xmlns:cx4="http://schemas.microsoft.com/office/drawing/2016/5/10/chartex" xmlns:cx5="http://schemas.microsoft.com/office/drawing/2016/5/11/chartex" xmlns:cx6="http://schemas.microsoft.com/office/drawing/2016/5/12/chartex" xmlns:cx7="http://schemas.microsoft.com/office/drawing/2016/5/13/chartex" xmlns:cx8="http://schemas.microsoft.com/office/drawing/2016/5/14/chartex" xmlns:mc="http://schemas.openxmlformats.org/markup-compatibility/2006" xmlns:aink="http://schemas.microsoft.com/office/drawing/2016/ink" xmlns:am3d="http://schemas.microsoft.com/office/drawing/2017/model3d" xmlns:o="urn:schemas-microsoft-com:office:office" xmlns:r="http://schemas.openxmlformats.org/officeDocument/2006/relationships" xmlns:m="http://schemas.openxmlformats.org/officeDocument/2006/math" xmlns:v="urn:schemas-microsoft-com:vml" xmlns:wp14="http://schemas.microsoft.com/office/word/2010/wordprocessingDrawing" xmlns:wp="http://schemas.openxmlformats.org/drawingml/2006/wordprocessingDrawing" xmlns:w10="urn:schemas-microsoft-com:office:word" xmlns:w="http://schemas.openxmlformats.org/wordprocessingml/2006/main" xmlns:w14="http://schemas.microsoft.com/office/word/2010/wordml" xmlns:w15="http://schemas.microsoft.com/office/word/2012/wordml" xmlns:w16cex="http://schemas.microsoft.com/office/word/2018/wordml/cex" xmlns:w16cid="http://schemas.microsoft.com/office/word/2016/wordml/cid" xmlns:w16="http://schemas.microsoft.com/office/word/2018/wordml" xmlns:w16se="http://schemas.microsoft.com/office/word/2015/wordml/symex" xmlns:wpg="http://schemas.microsoft.com/office/word/2010/wordprocessingGroup" xmlns:wpi="http://schemas.microsoft.com/office/word/2010/wordprocessingInk" xmlns:wne="http://schemas.microsoft.com/office/word/2006/wordml" xmlns:wps="http://schemas.microsoft.com/office/word/2010/wordprocessingShape" mc:Ignorable="w14 w15 w16se w16cid w16 w16cex wp14">
+<w:numbering xmlns:wpc="http://schemas.microsoft.com/office/word/2010/wordprocessingCanvas" xmlns:cx="http://schemas.microsoft.com/office/drawing/2014/chartex" xmlns:mc="http://schemas.openxmlformats.org/markup-compatibility/2006" xmlns:o="urn:schemas-microsoft-com:office:office" xmlns:r="http://schemas.openxmlformats.org/officeDocument/2006/relationships" xmlns:m="http://schemas.openxmlformats.org/officeDocument/2006/math" xmlns:v="urn:schemas-microsoft-com:vml" xmlns:wp14="http://schemas.microsoft.com/office/word/2010/wordprocessingDrawing" xmlns:wp="http://schemas.openxmlformats.org/drawingml/2006/wordprocessingDrawing" xmlns:w10="urn:schemas-microsoft-com:office:word" xmlns:w="http://schemas.openxmlformats.org/wordprocessingml/2006/main" xmlns:w14="http://schemas.microsoft.com/office/word/2010/wordml" xmlns:w15="http://schemas.microsoft.com/office/word/2012/wordml" xmlns:w16se="http://schemas.microsoft.com/office/word/2015/wordml/symex" xmlns:wpg="http://schemas.microsoft.com/office/word/2010/wordprocessingGroup" xmlns:wpi="http://schemas.microsoft.com/office/word/2010/wordprocessingInk" xmlns:wne="http://schemas.microsoft.com/office/word/2006/wordml" xmlns:wps="http://schemas.microsoft.com/office/word/2010/wordprocessingShape" mc:Ignorable="w14 w15 w16se wp14">
   <w:abstractNum w:abstractNumId="0" w15:restartNumberingAfterBreak="0">
     <w:nsid w:val="12504B46"/>
     <w:multiLevelType w:val="hybridMultilevel"/>
@@ -784,7 +670,7 @@
 </file>
 
 <file path=word/styles.xml><?xml version="1.0" encoding="utf-8"?>
-<w:styles xmlns:mc="http://schemas.openxmlformats.org/markup-compatibility/2006" xmlns:r="http://schemas.openxmlformats.org/officeDocument/2006/relationships" xmlns:w="http://schemas.openxmlformats.org/wordprocessingml/2006/main" xmlns:w14="http://schemas.microsoft.com/office/word/2010/wordml" xmlns:w15="http://schemas.microsoft.com/office/word/2012/wordml" xmlns:w16cex="http://schemas.microsoft.com/office/word/2018/wordml/cex" xmlns:w16cid="http://schemas.microsoft.com/office/word/2016/wordml/cid" xmlns:w16="http://schemas.microsoft.com/office/word/2018/wordml" xmlns:w16se="http://schemas.microsoft.com/office/word/2015/wordml/symex" mc:Ignorable="w14 w15 w16se w16cid w16 w16cex">
+<w:styles xmlns:mc="http://schemas.openxmlformats.org/markup-compatibility/2006" xmlns:r="http://schemas.openxmlformats.org/officeDocument/2006/relationships" xmlns:w="http://schemas.openxmlformats.org/wordprocessingml/2006/main" xmlns:w14="http://schemas.microsoft.com/office/word/2010/wordml" xmlns:w15="http://schemas.microsoft.com/office/word/2012/wordml" xmlns:w16se="http://schemas.microsoft.com/office/word/2015/wordml/symex" mc:Ignorable="w14 w15 w16se">
   <w:docDefaults>
     <w:rPrDefault>
       <w:rPr>
@@ -799,7 +685,7 @@
       </w:pPr>
     </w:pPrDefault>
   </w:docDefaults>
-  <w:latentStyles w:defLockedState="0" w:defUIPriority="99" w:defSemiHidden="0" w:defUnhideWhenUsed="0" w:defQFormat="0" w:count="376">
+  <w:latentStyles w:defLockedState="0" w:defUIPriority="99" w:defSemiHidden="0" w:defUnhideWhenUsed="0" w:defQFormat="0" w:count="371">
     <w:lsdException w:name="Normal" w:uiPriority="0" w:qFormat="1"/>
     <w:lsdException w:name="heading 1" w:uiPriority="1" w:qFormat="1"/>
     <w:lsdException w:name="heading 2" w:semiHidden="1" w:uiPriority="1" w:unhideWhenUsed="1" w:qFormat="1"/>
@@ -1171,11 +1057,6 @@
     <w:lsdException w:name="List Table 5 Dark Accent 6" w:uiPriority="50"/>
     <w:lsdException w:name="List Table 6 Colorful Accent 6" w:uiPriority="51"/>
     <w:lsdException w:name="List Table 7 Colorful Accent 6" w:uiPriority="52"/>
-    <w:lsdException w:name="Mention" w:semiHidden="1" w:unhideWhenUsed="1"/>
-    <w:lsdException w:name="Smart Hyperlink" w:semiHidden="1" w:unhideWhenUsed="1"/>
-    <w:lsdException w:name="Hashtag" w:semiHidden="1" w:unhideWhenUsed="1"/>
-    <w:lsdException w:name="Unresolved Mention" w:semiHidden="1" w:unhideWhenUsed="1"/>
-    <w:lsdException w:name="Smart Link" w:semiHidden="1" w:unhideWhenUsed="1"/>
   </w:latentStyles>
   <w:style w:type="paragraph" w:default="1" w:styleId="Normal">
     <w:name w:val="Normal"/>
@@ -1738,7 +1619,7 @@
 </file>
 
 <file path=word/glossary/document.xml><?xml version="1.0" encoding="utf-8"?>
-<w:glossaryDocument xmlns:wpc="http://schemas.microsoft.com/office/word/2010/wordprocessingCanvas" xmlns:cx="http://schemas.microsoft.com/office/drawing/2014/chartex" xmlns:cx1="http://schemas.microsoft.com/office/drawing/2015/9/8/chartex" xmlns:cx2="http://schemas.microsoft.com/office/drawing/2015/10/21/chartex" xmlns:cx3="http://schemas.microsoft.com/office/drawing/2016/5/9/chartex" xmlns:cx4="http://schemas.microsoft.com/office/drawing/2016/5/10/chartex" xmlns:cx5="http://schemas.microsoft.com/office/drawing/2016/5/11/chartex" xmlns:cx6="http://schemas.microsoft.com/office/drawing/2016/5/12/chartex" xmlns:cx7="http://schemas.microsoft.com/office/drawing/2016/5/13/chartex" xmlns:cx8="http://schemas.microsoft.com/office/drawing/2016/5/14/chartex" xmlns:mc="http://schemas.openxmlformats.org/markup-compatibility/2006" xmlns:aink="http://schemas.microsoft.com/office/drawing/2016/ink" xmlns:am3d="http://schemas.microsoft.com/office/drawing/2017/model3d" xmlns:o="urn:schemas-microsoft-com:office:office" xmlns:r="http://schemas.openxmlformats.org/officeDocument/2006/relationships" xmlns:m="http://schemas.openxmlformats.org/officeDocument/2006/math" xmlns:v="urn:schemas-microsoft-com:vml" xmlns:wp14="http://schemas.microsoft.com/office/word/2010/wordprocessingDrawing" xmlns:wp="http://schemas.openxmlformats.org/drawingml/2006/wordprocessingDrawing" xmlns:w10="urn:schemas-microsoft-com:office:word" xmlns:w="http://schemas.openxmlformats.org/wordprocessingml/2006/main" xmlns:w14="http://schemas.microsoft.com/office/word/2010/wordml" xmlns:w15="http://schemas.microsoft.com/office/word/2012/wordml" xmlns:w16cex="http://schemas.microsoft.com/office/word/2018/wordml/cex" xmlns:w16cid="http://schemas.microsoft.com/office/word/2016/wordml/cid" xmlns:w16="http://schemas.microsoft.com/office/word/2018/wordml" xmlns:w16se="http://schemas.microsoft.com/office/word/2015/wordml/symex" xmlns:wpg="http://schemas.microsoft.com/office/word/2010/wordprocessingGroup" xmlns:wpi="http://schemas.microsoft.com/office/word/2010/wordprocessingInk" xmlns:wne="http://schemas.microsoft.com/office/word/2006/wordml" xmlns:wps="http://schemas.microsoft.com/office/word/2010/wordprocessingShape" mc:Ignorable="w14 w15 w16se w16cid w16 w16cex wp14">
+<w:glossaryDocument xmlns:wpc="http://schemas.microsoft.com/office/word/2010/wordprocessingCanvas" xmlns:cx="http://schemas.microsoft.com/office/drawing/2014/chartex" xmlns:mc="http://schemas.openxmlformats.org/markup-compatibility/2006" xmlns:o="urn:schemas-microsoft-com:office:office" xmlns:r="http://schemas.openxmlformats.org/officeDocument/2006/relationships" xmlns:m="http://schemas.openxmlformats.org/officeDocument/2006/math" xmlns:v="urn:schemas-microsoft-com:vml" xmlns:wp14="http://schemas.microsoft.com/office/word/2010/wordprocessingDrawing" xmlns:wp="http://schemas.openxmlformats.org/drawingml/2006/wordprocessingDrawing" xmlns:w10="urn:schemas-microsoft-com:office:word" xmlns:w="http://schemas.openxmlformats.org/wordprocessingml/2006/main" xmlns:w14="http://schemas.microsoft.com/office/word/2010/wordml" xmlns:w15="http://schemas.microsoft.com/office/word/2012/wordml" xmlns:w16se="http://schemas.microsoft.com/office/word/2015/wordml/symex" xmlns:wpg="http://schemas.microsoft.com/office/word/2010/wordprocessingGroup" xmlns:wpi="http://schemas.microsoft.com/office/word/2010/wordprocessingInk" xmlns:wne="http://schemas.microsoft.com/office/word/2006/wordml" xmlns:wps="http://schemas.microsoft.com/office/word/2010/wordprocessingShape" mc:Ignorable="w14 w15 w16se wp14">
   <w:docParts>
     <w:docPart>
       <w:docPartPr>
@@ -1800,7 +1681,7 @@
 </file>
 
 <file path=word/glossary/fontTable.xml><?xml version="1.0" encoding="utf-8"?>
-<w:fonts xmlns:mc="http://schemas.openxmlformats.org/markup-compatibility/2006" xmlns:r="http://schemas.openxmlformats.org/officeDocument/2006/relationships" xmlns:w="http://schemas.openxmlformats.org/wordprocessingml/2006/main" xmlns:w14="http://schemas.microsoft.com/office/word/2010/wordml" xmlns:w15="http://schemas.microsoft.com/office/word/2012/wordml" xmlns:w16cex="http://schemas.microsoft.com/office/word/2018/wordml/cex" xmlns:w16cid="http://schemas.microsoft.com/office/word/2016/wordml/cid" xmlns:w16="http://schemas.microsoft.com/office/word/2018/wordml" xmlns:w16se="http://schemas.microsoft.com/office/word/2015/wordml/symex" mc:Ignorable="w14 w15 w16se w16cid w16 w16cex">
+<w:fonts xmlns:mc="http://schemas.openxmlformats.org/markup-compatibility/2006" xmlns:r="http://schemas.openxmlformats.org/officeDocument/2006/relationships" xmlns:w="http://schemas.openxmlformats.org/wordprocessingml/2006/main" xmlns:w14="http://schemas.microsoft.com/office/word/2010/wordml" xmlns:w15="http://schemas.microsoft.com/office/word/2012/wordml" xmlns:w16se="http://schemas.microsoft.com/office/word/2015/wordml/symex" mc:Ignorable="w14 w15 w16se">
   <w:font w:name="Calibri">
     <w:panose1 w:val="020F0502020204030204"/>
     <w:charset w:val="00"/>
@@ -1826,7 +1707,7 @@
 </file>
 
 <file path=word/glossary/settings.xml><?xml version="1.0" encoding="utf-8"?>
-<w:settings xmlns:mc="http://schemas.openxmlformats.org/markup-compatibility/2006" xmlns:o="urn:schemas-microsoft-com:office:office" xmlns:r="http://schemas.openxmlformats.org/officeDocument/2006/relationships" xmlns:m="http://schemas.openxmlformats.org/officeDocument/2006/math" xmlns:v="urn:schemas-microsoft-com:vml" xmlns:w10="urn:schemas-microsoft-com:office:word" xmlns:w="http://schemas.openxmlformats.org/wordprocessingml/2006/main" xmlns:w14="http://schemas.microsoft.com/office/word/2010/wordml" xmlns:w15="http://schemas.microsoft.com/office/word/2012/wordml" xmlns:w16cex="http://schemas.microsoft.com/office/word/2018/wordml/cex" xmlns:w16cid="http://schemas.microsoft.com/office/word/2016/wordml/cid" xmlns:w16="http://schemas.microsoft.com/office/word/2018/wordml" xmlns:w16se="http://schemas.microsoft.com/office/word/2015/wordml/symex" xmlns:sl="http://schemas.openxmlformats.org/schemaLibrary/2006/main" mc:Ignorable="w14 w15 w16se w16cid w16 w16cex">
+<w:settings xmlns:mc="http://schemas.openxmlformats.org/markup-compatibility/2006" xmlns:o="urn:schemas-microsoft-com:office:office" xmlns:r="http://schemas.openxmlformats.org/officeDocument/2006/relationships" xmlns:m="http://schemas.openxmlformats.org/officeDocument/2006/math" xmlns:v="urn:schemas-microsoft-com:vml" xmlns:w10="urn:schemas-microsoft-com:office:word" xmlns:w="http://schemas.openxmlformats.org/wordprocessingml/2006/main" xmlns:w14="http://schemas.microsoft.com/office/word/2010/wordml" xmlns:w15="http://schemas.microsoft.com/office/word/2012/wordml" xmlns:w16se="http://schemas.microsoft.com/office/word/2015/wordml/symex" xmlns:sl="http://schemas.openxmlformats.org/schemaLibrary/2006/main" mc:Ignorable="w14 w15 w16se">
   <w:view w:val="normal"/>
   <w:defaultTabStop w:val="720"/>
   <w:characterSpacingControl w:val="doNotCompress"/>
@@ -1837,12 +1718,12 @@
     <w:compatSetting w:name="enableOpenTypeFeatures" w:uri="http://schemas.microsoft.com/office/word" w:val="1"/>
     <w:compatSetting w:name="doNotFlipMirrorIndents" w:uri="http://schemas.microsoft.com/office/word" w:val="1"/>
     <w:compatSetting w:name="differentiateMultirowTableHeaders" w:uri="http://schemas.microsoft.com/office/word" w:val="1"/>
-    <w:compatSetting w:name="useWord2013TrackBottomHyphenation" w:uri="http://schemas.microsoft.com/office/word" w:val="0"/>
   </w:compat>
   <w:rsids>
     <w:rsidRoot w:val="00B51255"/>
     <w:rsid w:val="0011173A"/>
     <w:rsid w:val="00221004"/>
+    <w:rsid w:val="00AE4BEB"/>
     <w:rsid w:val="00B51255"/>
     <w:rsid w:val="00D55EA4"/>
     <w:rsid w:val="00E01AF5"/>
@@ -1869,7 +1750,7 @@
 </file>
 
 <file path=word/glossary/styles.xml><?xml version="1.0" encoding="utf-8"?>
-<w:styles xmlns:mc="http://schemas.openxmlformats.org/markup-compatibility/2006" xmlns:r="http://schemas.openxmlformats.org/officeDocument/2006/relationships" xmlns:w="http://schemas.openxmlformats.org/wordprocessingml/2006/main" xmlns:w14="http://schemas.microsoft.com/office/word/2010/wordml" xmlns:w15="http://schemas.microsoft.com/office/word/2012/wordml" xmlns:w16cex="http://schemas.microsoft.com/office/word/2018/wordml/cex" xmlns:w16cid="http://schemas.microsoft.com/office/word/2016/wordml/cid" xmlns:w16="http://schemas.microsoft.com/office/word/2018/wordml" xmlns:w16se="http://schemas.microsoft.com/office/word/2015/wordml/symex" mc:Ignorable="w14 w15 w16se w16cid w16 w16cex">
+<w:styles xmlns:mc="http://schemas.openxmlformats.org/markup-compatibility/2006" xmlns:r="http://schemas.openxmlformats.org/officeDocument/2006/relationships" xmlns:w="http://schemas.openxmlformats.org/wordprocessingml/2006/main" xmlns:w14="http://schemas.microsoft.com/office/word/2010/wordml" xmlns:w15="http://schemas.microsoft.com/office/word/2012/wordml" xmlns:w16se="http://schemas.microsoft.com/office/word/2015/wordml/symex" mc:Ignorable="w14 w15 w16se">
   <w:docDefaults>
     <w:rPrDefault>
       <w:rPr>
@@ -1885,7 +1766,7 @@
       </w:pPr>
     </w:pPrDefault>
   </w:docDefaults>
-  <w:latentStyles w:defLockedState="0" w:defUIPriority="99" w:defSemiHidden="0" w:defUnhideWhenUsed="0" w:defQFormat="0" w:count="376">
+  <w:latentStyles w:defLockedState="0" w:defUIPriority="99" w:defSemiHidden="0" w:defUnhideWhenUsed="0" w:defQFormat="0" w:count="371">
     <w:lsdException w:name="Normal" w:uiPriority="0" w:qFormat="1"/>
     <w:lsdException w:name="heading 1" w:uiPriority="9" w:qFormat="1"/>
     <w:lsdException w:name="heading 2" w:semiHidden="1" w:uiPriority="9" w:unhideWhenUsed="1" w:qFormat="1"/>
@@ -2257,11 +2138,6 @@
     <w:lsdException w:name="List Table 5 Dark Accent 6" w:uiPriority="50"/>
     <w:lsdException w:name="List Table 6 Colorful Accent 6" w:uiPriority="51"/>
     <w:lsdException w:name="List Table 7 Colorful Accent 6" w:uiPriority="52"/>
-    <w:lsdException w:name="Mention" w:semiHidden="1" w:unhideWhenUsed="1"/>
-    <w:lsdException w:name="Smart Hyperlink" w:semiHidden="1" w:unhideWhenUsed="1"/>
-    <w:lsdException w:name="Hashtag" w:semiHidden="1" w:unhideWhenUsed="1"/>
-    <w:lsdException w:name="Unresolved Mention" w:semiHidden="1" w:unhideWhenUsed="1"/>
-    <w:lsdException w:name="Smart Link" w:semiHidden="1" w:unhideWhenUsed="1"/>
   </w:latentStyles>
   <w:style w:type="paragraph" w:default="1" w:styleId="Normal">
     <w:name w:val="Normal"/>
@@ -2300,7 +2176,7 @@
     <w:unhideWhenUsed/>
     <w:qFormat/>
     <w:rPr>
-      <w:color w:val="4472C4" w:themeColor="accent1"/>
+      <w:color w:val="5B9BD5" w:themeColor="accent1"/>
     </w:rPr>
   </w:style>
   <w:style w:type="character" w:styleId="PlaceholderText">
@@ -2322,7 +2198,7 @@
 </file>
 
 <file path=word/glossary/webSettings.xml><?xml version="1.0" encoding="utf-8"?>
-<w:webSettings xmlns:mc="http://schemas.openxmlformats.org/markup-compatibility/2006" xmlns:r="http://schemas.openxmlformats.org/officeDocument/2006/relationships" xmlns:w="http://schemas.openxmlformats.org/wordprocessingml/2006/main" xmlns:w14="http://schemas.microsoft.com/office/word/2010/wordml" xmlns:w15="http://schemas.microsoft.com/office/word/2012/wordml" xmlns:w16cex="http://schemas.microsoft.com/office/word/2018/wordml/cex" xmlns:w16cid="http://schemas.microsoft.com/office/word/2016/wordml/cid" xmlns:w16="http://schemas.microsoft.com/office/word/2018/wordml" xmlns:w16se="http://schemas.microsoft.com/office/word/2015/wordml/symex" mc:Ignorable="w14 w15 w16se w16cid w16 w16cex">
+<w:webSettings xmlns:mc="http://schemas.openxmlformats.org/markup-compatibility/2006" xmlns:r="http://schemas.openxmlformats.org/officeDocument/2006/relationships" xmlns:w="http://schemas.openxmlformats.org/wordprocessingml/2006/main" xmlns:w14="http://schemas.microsoft.com/office/word/2010/wordml" xmlns:w15="http://schemas.microsoft.com/office/word/2012/wordml" xmlns:w16se="http://schemas.microsoft.com/office/word/2015/wordml/symex" mc:Ignorable="w14 w15 w16se">
   <w:optimizeForBrowser/>
   <w:allowPNG/>
 </w:webSettings>
@@ -2625,6 +2501,141 @@
 </file>
 
 <file path=customXml/item2.xml><?xml version="1.0" encoding="utf-8"?>
+<p:properties xmlns:p="http://schemas.microsoft.com/office/2006/metadata/properties" xmlns:xsi="http://www.w3.org/2001/XMLSchema-instance" xmlns:pc="http://schemas.microsoft.com/office/infopath/2007/PartnerControls">
+  <documentManagement>
+    <APDescription xmlns="4873beb7-5857-4685-be1f-d57550cc96cc" xsi:nil="true"/>
+    <AssetExpire xmlns="4873beb7-5857-4685-be1f-d57550cc96cc">2029-01-01T08:00:00+00:00</AssetExpire>
+    <CampaignTagsTaxHTField0 xmlns="4873beb7-5857-4685-be1f-d57550cc96cc">
+      <Terms xmlns="http://schemas.microsoft.com/office/infopath/2007/PartnerControls"/>
+    </CampaignTagsTaxHTField0>
+    <IntlLangReviewDate xmlns="4873beb7-5857-4685-be1f-d57550cc96cc" xsi:nil="true"/>
+    <TPFriendlyName xmlns="4873beb7-5857-4685-be1f-d57550cc96cc" xsi:nil="true"/>
+    <IntlLangReview xmlns="4873beb7-5857-4685-be1f-d57550cc96cc">false</IntlLangReview>
+    <LocLastLocAttemptVersionLookup xmlns="4873beb7-5857-4685-be1f-d57550cc96cc">859786</LocLastLocAttemptVersionLookup>
+    <PolicheckWords xmlns="4873beb7-5857-4685-be1f-d57550cc96cc" xsi:nil="true"/>
+    <SubmitterId xmlns="4873beb7-5857-4685-be1f-d57550cc96cc" xsi:nil="true"/>
+    <AcquiredFrom xmlns="4873beb7-5857-4685-be1f-d57550cc96cc">Internal MS</AcquiredFrom>
+    <EditorialStatus xmlns="4873beb7-5857-4685-be1f-d57550cc96cc">Complete</EditorialStatus>
+    <Markets xmlns="4873beb7-5857-4685-be1f-d57550cc96cc"/>
+    <OriginAsset xmlns="4873beb7-5857-4685-be1f-d57550cc96cc" xsi:nil="true"/>
+    <AssetStart xmlns="4873beb7-5857-4685-be1f-d57550cc96cc">2012-09-24T09:41:03+00:00</AssetStart>
+    <FriendlyTitle xmlns="4873beb7-5857-4685-be1f-d57550cc96cc" xsi:nil="true"/>
+    <MarketSpecific xmlns="4873beb7-5857-4685-be1f-d57550cc96cc">false</MarketSpecific>
+    <TPNamespace xmlns="4873beb7-5857-4685-be1f-d57550cc96cc" xsi:nil="true"/>
+    <PublishStatusLookup xmlns="4873beb7-5857-4685-be1f-d57550cc96cc">
+      <Value>1638549</Value>
+    </PublishStatusLookup>
+    <APAuthor xmlns="4873beb7-5857-4685-be1f-d57550cc96cc">
+      <UserInfo>
+        <DisplayName/>
+        <AccountId>2566</AccountId>
+        <AccountType/>
+      </UserInfo>
+    </APAuthor>
+    <TPCommandLine xmlns="4873beb7-5857-4685-be1f-d57550cc96cc" xsi:nil="true"/>
+    <IntlLangReviewer xmlns="4873beb7-5857-4685-be1f-d57550cc96cc" xsi:nil="true"/>
+    <OpenTemplate xmlns="4873beb7-5857-4685-be1f-d57550cc96cc">true</OpenTemplate>
+    <CSXSubmissionDate xmlns="4873beb7-5857-4685-be1f-d57550cc96cc" xsi:nil="true"/>
+    <TaxCatchAll xmlns="4873beb7-5857-4685-be1f-d57550cc96cc"/>
+    <Manager xmlns="4873beb7-5857-4685-be1f-d57550cc96cc" xsi:nil="true"/>
+    <NumericId xmlns="4873beb7-5857-4685-be1f-d57550cc96cc" xsi:nil="true"/>
+    <ParentAssetId xmlns="4873beb7-5857-4685-be1f-d57550cc96cc" xsi:nil="true"/>
+    <OriginalSourceMarket xmlns="4873beb7-5857-4685-be1f-d57550cc96cc" xsi:nil="true"/>
+    <ApprovalStatus xmlns="4873beb7-5857-4685-be1f-d57550cc96cc">InProgress</ApprovalStatus>
+    <TPComponent xmlns="4873beb7-5857-4685-be1f-d57550cc96cc" xsi:nil="true"/>
+    <EditorialTags xmlns="4873beb7-5857-4685-be1f-d57550cc96cc" xsi:nil="true"/>
+    <TPExecutable xmlns="4873beb7-5857-4685-be1f-d57550cc96cc" xsi:nil="true"/>
+    <TPLaunchHelpLink xmlns="4873beb7-5857-4685-be1f-d57550cc96cc" xsi:nil="true"/>
+    <LocComments xmlns="4873beb7-5857-4685-be1f-d57550cc96cc" xsi:nil="true"/>
+    <LocRecommendedHandoff xmlns="4873beb7-5857-4685-be1f-d57550cc96cc" xsi:nil="true"/>
+    <SourceTitle xmlns="4873beb7-5857-4685-be1f-d57550cc96cc" xsi:nil="true"/>
+    <CSXUpdate xmlns="4873beb7-5857-4685-be1f-d57550cc96cc">false</CSXUpdate>
+    <IntlLocPriority xmlns="4873beb7-5857-4685-be1f-d57550cc96cc" xsi:nil="true"/>
+    <UAProjectedTotalWords xmlns="4873beb7-5857-4685-be1f-d57550cc96cc" xsi:nil="true"/>
+    <AssetType xmlns="4873beb7-5857-4685-be1f-d57550cc96cc" xsi:nil="true"/>
+    <MachineTranslated xmlns="4873beb7-5857-4685-be1f-d57550cc96cc">false</MachineTranslated>
+    <OutputCachingOn xmlns="4873beb7-5857-4685-be1f-d57550cc96cc">false</OutputCachingOn>
+    <TemplateStatus xmlns="4873beb7-5857-4685-be1f-d57550cc96cc">Complete</TemplateStatus>
+    <IsSearchable xmlns="4873beb7-5857-4685-be1f-d57550cc96cc">false</IsSearchable>
+    <ContentItem xmlns="4873beb7-5857-4685-be1f-d57550cc96cc" xsi:nil="true"/>
+    <HandoffToMSDN xmlns="4873beb7-5857-4685-be1f-d57550cc96cc" xsi:nil="true"/>
+    <ShowIn xmlns="4873beb7-5857-4685-be1f-d57550cc96cc">Show everywhere</ShowIn>
+    <ThumbnailAssetId xmlns="4873beb7-5857-4685-be1f-d57550cc96cc" xsi:nil="true"/>
+    <UALocComments xmlns="4873beb7-5857-4685-be1f-d57550cc96cc" xsi:nil="true"/>
+    <UALocRecommendation xmlns="4873beb7-5857-4685-be1f-d57550cc96cc">Localize</UALocRecommendation>
+    <LastModifiedDateTime xmlns="4873beb7-5857-4685-be1f-d57550cc96cc" xsi:nil="true"/>
+    <LegacyData xmlns="4873beb7-5857-4685-be1f-d57550cc96cc" xsi:nil="true"/>
+    <LocManualTestRequired xmlns="4873beb7-5857-4685-be1f-d57550cc96cc">false</LocManualTestRequired>
+    <LocMarketGroupTiers2 xmlns="4873beb7-5857-4685-be1f-d57550cc96cc" xsi:nil="true"/>
+    <ClipArtFilename xmlns="4873beb7-5857-4685-be1f-d57550cc96cc" xsi:nil="true"/>
+    <TPApplication xmlns="4873beb7-5857-4685-be1f-d57550cc96cc" xsi:nil="true"/>
+    <CSXHash xmlns="4873beb7-5857-4685-be1f-d57550cc96cc" xsi:nil="true"/>
+    <DirectSourceMarket xmlns="4873beb7-5857-4685-be1f-d57550cc96cc" xsi:nil="true"/>
+    <PrimaryImageGen xmlns="4873beb7-5857-4685-be1f-d57550cc96cc">true</PrimaryImageGen>
+    <PlannedPubDate xmlns="4873beb7-5857-4685-be1f-d57550cc96cc" xsi:nil="true"/>
+    <CSXSubmissionMarket xmlns="4873beb7-5857-4685-be1f-d57550cc96cc" xsi:nil="true"/>
+    <Downloads xmlns="4873beb7-5857-4685-be1f-d57550cc96cc">0</Downloads>
+    <ArtSampleDocs xmlns="4873beb7-5857-4685-be1f-d57550cc96cc" xsi:nil="true"/>
+    <TrustLevel xmlns="4873beb7-5857-4685-be1f-d57550cc96cc">1 Microsoft Managed Content</TrustLevel>
+    <BlockPublish xmlns="4873beb7-5857-4685-be1f-d57550cc96cc">false</BlockPublish>
+    <TPLaunchHelpLinkType xmlns="4873beb7-5857-4685-be1f-d57550cc96cc">Template</TPLaunchHelpLinkType>
+    <LocalizationTagsTaxHTField0 xmlns="4873beb7-5857-4685-be1f-d57550cc96cc">
+      <Terms xmlns="http://schemas.microsoft.com/office/infopath/2007/PartnerControls"/>
+    </LocalizationTagsTaxHTField0>
+    <BusinessGroup xmlns="4873beb7-5857-4685-be1f-d57550cc96cc" xsi:nil="true"/>
+    <Providers xmlns="4873beb7-5857-4685-be1f-d57550cc96cc" xsi:nil="true"/>
+    <TemplateTemplateType xmlns="4873beb7-5857-4685-be1f-d57550cc96cc">Word Document Template</TemplateTemplateType>
+    <TimesCloned xmlns="4873beb7-5857-4685-be1f-d57550cc96cc" xsi:nil="true"/>
+    <TPAppVersion xmlns="4873beb7-5857-4685-be1f-d57550cc96cc" xsi:nil="true"/>
+    <VoteCount xmlns="4873beb7-5857-4685-be1f-d57550cc96cc" xsi:nil="true"/>
+    <AverageRating xmlns="4873beb7-5857-4685-be1f-d57550cc96cc" xsi:nil="true"/>
+    <FeatureTagsTaxHTField0 xmlns="4873beb7-5857-4685-be1f-d57550cc96cc">
+      <Terms xmlns="http://schemas.microsoft.com/office/infopath/2007/PartnerControls"/>
+    </FeatureTagsTaxHTField0>
+    <Provider xmlns="4873beb7-5857-4685-be1f-d57550cc96cc" xsi:nil="true"/>
+    <UACurrentWords xmlns="4873beb7-5857-4685-be1f-d57550cc96cc" xsi:nil="true"/>
+    <AssetId xmlns="4873beb7-5857-4685-be1f-d57550cc96cc">TP103463018</AssetId>
+    <TPClientViewer xmlns="4873beb7-5857-4685-be1f-d57550cc96cc" xsi:nil="true"/>
+    <DSATActionTaken xmlns="4873beb7-5857-4685-be1f-d57550cc96cc" xsi:nil="true"/>
+    <APEditor xmlns="4873beb7-5857-4685-be1f-d57550cc96cc">
+      <UserInfo>
+        <DisplayName/>
+        <AccountId xsi:nil="true"/>
+        <AccountType/>
+      </UserInfo>
+    </APEditor>
+    <TPInstallLocation xmlns="4873beb7-5857-4685-be1f-d57550cc96cc" xsi:nil="true"/>
+    <OOCacheId xmlns="4873beb7-5857-4685-be1f-d57550cc96cc" xsi:nil="true"/>
+    <IsDeleted xmlns="4873beb7-5857-4685-be1f-d57550cc96cc">false</IsDeleted>
+    <PublishTargets xmlns="4873beb7-5857-4685-be1f-d57550cc96cc">OfficeOnlineVNext</PublishTargets>
+    <ApprovalLog xmlns="4873beb7-5857-4685-be1f-d57550cc96cc" xsi:nil="true"/>
+    <BugNumber xmlns="4873beb7-5857-4685-be1f-d57550cc96cc" xsi:nil="true"/>
+    <CrawlForDependencies xmlns="4873beb7-5857-4685-be1f-d57550cc96cc">false</CrawlForDependencies>
+    <InternalTagsTaxHTField0 xmlns="4873beb7-5857-4685-be1f-d57550cc96cc">
+      <Terms xmlns="http://schemas.microsoft.com/office/infopath/2007/PartnerControls"/>
+    </InternalTagsTaxHTField0>
+    <LastHandOff xmlns="4873beb7-5857-4685-be1f-d57550cc96cc" xsi:nil="true"/>
+    <Milestone xmlns="4873beb7-5857-4685-be1f-d57550cc96cc" xsi:nil="true"/>
+    <OriginalRelease xmlns="4873beb7-5857-4685-be1f-d57550cc96cc">15</OriginalRelease>
+    <RecommendationsModifier xmlns="4873beb7-5857-4685-be1f-d57550cc96cc" xsi:nil="true"/>
+    <ScenarioTagsTaxHTField0 xmlns="4873beb7-5857-4685-be1f-d57550cc96cc">
+      <Terms xmlns="http://schemas.microsoft.com/office/infopath/2007/PartnerControls"/>
+    </ScenarioTagsTaxHTField0>
+    <UANotes xmlns="4873beb7-5857-4685-be1f-d57550cc96cc" xsi:nil="true"/>
+  </documentManagement>
+</p:properties>
+</file>
+
+<file path=customXml/item3.xml><?xml version="1.0" encoding="utf-8"?>
+<?mso-contentType ?>
+<FormTemplates xmlns="http://schemas.microsoft.com/sharepoint/v3/contenttype/forms">
+  <Display>DocumentLibraryForm</Display>
+  <Edit>AssetEditForm</Edit>
+  <New>DocumentLibraryForm</New>
+</FormTemplates>
+</file>
+
+<file path=customXml/item4.xml><?xml version="1.0" encoding="utf-8"?>
 <ct:contentTypeSchema xmlns:ct="http://schemas.microsoft.com/office/2006/metadata/contentType" xmlns:ma="http://schemas.microsoft.com/office/2006/metadata/properties/metaAttributes" ct:_="" ma:_="" ma:contentTypeName="TemplateFile" ma:contentTypeID="0x0101006EDDDB5EE6D98C44930B742096920B300400F5B6D36B3EF94B4E9A635CDF2A18F5B8" ma:contentTypeVersion="72" ma:contentTypeDescription="Create a new document." ma:contentTypeScope="" ma:versionID="a23e56308344d904b51738559c3d67c9">
   <xsd:schema xmlns:xsd="http://www.w3.org/2001/XMLSchema" xmlns:xs="http://www.w3.org/2001/XMLSchema" xmlns:p="http://schemas.microsoft.com/office/2006/metadata/properties" xmlns:ns2="4873beb7-5857-4685-be1f-d57550cc96cc" targetNamespace="http://schemas.microsoft.com/office/2006/metadata/properties" ma:root="true" ma:fieldsID="cd0908cc4600e77bf5da051303e00c8d" ns2:_="">
     <xsd:import namespace="4873beb7-5857-4685-be1f-d57550cc96cc"/>
@@ -3664,141 +3675,6 @@
 </ct:contentTypeSchema>
 </file>
 
-<file path=customXml/item3.xml><?xml version="1.0" encoding="utf-8"?>
-<?mso-contentType ?>
-<FormTemplates xmlns="http://schemas.microsoft.com/sharepoint/v3/contenttype/forms">
-  <Display>DocumentLibraryForm</Display>
-  <Edit>AssetEditForm</Edit>
-  <New>DocumentLibraryForm</New>
-</FormTemplates>
-</file>
-
-<file path=customXml/item4.xml><?xml version="1.0" encoding="utf-8"?>
-<p:properties xmlns:p="http://schemas.microsoft.com/office/2006/metadata/properties" xmlns:xsi="http://www.w3.org/2001/XMLSchema-instance" xmlns:pc="http://schemas.microsoft.com/office/infopath/2007/PartnerControls">
-  <documentManagement>
-    <APDescription xmlns="4873beb7-5857-4685-be1f-d57550cc96cc" xsi:nil="true"/>
-    <AssetExpire xmlns="4873beb7-5857-4685-be1f-d57550cc96cc">2029-01-01T08:00:00+00:00</AssetExpire>
-    <CampaignTagsTaxHTField0 xmlns="4873beb7-5857-4685-be1f-d57550cc96cc">
-      <Terms xmlns="http://schemas.microsoft.com/office/infopath/2007/PartnerControls"/>
-    </CampaignTagsTaxHTField0>
-    <IntlLangReviewDate xmlns="4873beb7-5857-4685-be1f-d57550cc96cc" xsi:nil="true"/>
-    <TPFriendlyName xmlns="4873beb7-5857-4685-be1f-d57550cc96cc" xsi:nil="true"/>
-    <IntlLangReview xmlns="4873beb7-5857-4685-be1f-d57550cc96cc">false</IntlLangReview>
-    <LocLastLocAttemptVersionLookup xmlns="4873beb7-5857-4685-be1f-d57550cc96cc">859786</LocLastLocAttemptVersionLookup>
-    <PolicheckWords xmlns="4873beb7-5857-4685-be1f-d57550cc96cc" xsi:nil="true"/>
-    <SubmitterId xmlns="4873beb7-5857-4685-be1f-d57550cc96cc" xsi:nil="true"/>
-    <AcquiredFrom xmlns="4873beb7-5857-4685-be1f-d57550cc96cc">Internal MS</AcquiredFrom>
-    <EditorialStatus xmlns="4873beb7-5857-4685-be1f-d57550cc96cc">Complete</EditorialStatus>
-    <Markets xmlns="4873beb7-5857-4685-be1f-d57550cc96cc"/>
-    <OriginAsset xmlns="4873beb7-5857-4685-be1f-d57550cc96cc" xsi:nil="true"/>
-    <AssetStart xmlns="4873beb7-5857-4685-be1f-d57550cc96cc">2012-09-24T09:41:03+00:00</AssetStart>
-    <FriendlyTitle xmlns="4873beb7-5857-4685-be1f-d57550cc96cc" xsi:nil="true"/>
-    <MarketSpecific xmlns="4873beb7-5857-4685-be1f-d57550cc96cc">false</MarketSpecific>
-    <TPNamespace xmlns="4873beb7-5857-4685-be1f-d57550cc96cc" xsi:nil="true"/>
-    <PublishStatusLookup xmlns="4873beb7-5857-4685-be1f-d57550cc96cc">
-      <Value>1638549</Value>
-    </PublishStatusLookup>
-    <APAuthor xmlns="4873beb7-5857-4685-be1f-d57550cc96cc">
-      <UserInfo>
-        <DisplayName/>
-        <AccountId>2566</AccountId>
-        <AccountType/>
-      </UserInfo>
-    </APAuthor>
-    <TPCommandLine xmlns="4873beb7-5857-4685-be1f-d57550cc96cc" xsi:nil="true"/>
-    <IntlLangReviewer xmlns="4873beb7-5857-4685-be1f-d57550cc96cc" xsi:nil="true"/>
-    <OpenTemplate xmlns="4873beb7-5857-4685-be1f-d57550cc96cc">true</OpenTemplate>
-    <CSXSubmissionDate xmlns="4873beb7-5857-4685-be1f-d57550cc96cc" xsi:nil="true"/>
-    <TaxCatchAll xmlns="4873beb7-5857-4685-be1f-d57550cc96cc"/>
-    <Manager xmlns="4873beb7-5857-4685-be1f-d57550cc96cc" xsi:nil="true"/>
-    <NumericId xmlns="4873beb7-5857-4685-be1f-d57550cc96cc" xsi:nil="true"/>
-    <ParentAssetId xmlns="4873beb7-5857-4685-be1f-d57550cc96cc" xsi:nil="true"/>
-    <OriginalSourceMarket xmlns="4873beb7-5857-4685-be1f-d57550cc96cc" xsi:nil="true"/>
-    <ApprovalStatus xmlns="4873beb7-5857-4685-be1f-d57550cc96cc">InProgress</ApprovalStatus>
-    <TPComponent xmlns="4873beb7-5857-4685-be1f-d57550cc96cc" xsi:nil="true"/>
-    <EditorialTags xmlns="4873beb7-5857-4685-be1f-d57550cc96cc" xsi:nil="true"/>
-    <TPExecutable xmlns="4873beb7-5857-4685-be1f-d57550cc96cc" xsi:nil="true"/>
-    <TPLaunchHelpLink xmlns="4873beb7-5857-4685-be1f-d57550cc96cc" xsi:nil="true"/>
-    <LocComments xmlns="4873beb7-5857-4685-be1f-d57550cc96cc" xsi:nil="true"/>
-    <LocRecommendedHandoff xmlns="4873beb7-5857-4685-be1f-d57550cc96cc" xsi:nil="true"/>
-    <SourceTitle xmlns="4873beb7-5857-4685-be1f-d57550cc96cc" xsi:nil="true"/>
-    <CSXUpdate xmlns="4873beb7-5857-4685-be1f-d57550cc96cc">false</CSXUpdate>
-    <IntlLocPriority xmlns="4873beb7-5857-4685-be1f-d57550cc96cc" xsi:nil="true"/>
-    <UAProjectedTotalWords xmlns="4873beb7-5857-4685-be1f-d57550cc96cc" xsi:nil="true"/>
-    <AssetType xmlns="4873beb7-5857-4685-be1f-d57550cc96cc" xsi:nil="true"/>
-    <MachineTranslated xmlns="4873beb7-5857-4685-be1f-d57550cc96cc">false</MachineTranslated>
-    <OutputCachingOn xmlns="4873beb7-5857-4685-be1f-d57550cc96cc">false</OutputCachingOn>
-    <TemplateStatus xmlns="4873beb7-5857-4685-be1f-d57550cc96cc">Complete</TemplateStatus>
-    <IsSearchable xmlns="4873beb7-5857-4685-be1f-d57550cc96cc">false</IsSearchable>
-    <ContentItem xmlns="4873beb7-5857-4685-be1f-d57550cc96cc" xsi:nil="true"/>
-    <HandoffToMSDN xmlns="4873beb7-5857-4685-be1f-d57550cc96cc" xsi:nil="true"/>
-    <ShowIn xmlns="4873beb7-5857-4685-be1f-d57550cc96cc">Show everywhere</ShowIn>
-    <ThumbnailAssetId xmlns="4873beb7-5857-4685-be1f-d57550cc96cc" xsi:nil="true"/>
-    <UALocComments xmlns="4873beb7-5857-4685-be1f-d57550cc96cc" xsi:nil="true"/>
-    <UALocRecommendation xmlns="4873beb7-5857-4685-be1f-d57550cc96cc">Localize</UALocRecommendation>
-    <LastModifiedDateTime xmlns="4873beb7-5857-4685-be1f-d57550cc96cc" xsi:nil="true"/>
-    <LegacyData xmlns="4873beb7-5857-4685-be1f-d57550cc96cc" xsi:nil="true"/>
-    <LocManualTestRequired xmlns="4873beb7-5857-4685-be1f-d57550cc96cc">false</LocManualTestRequired>
-    <LocMarketGroupTiers2 xmlns="4873beb7-5857-4685-be1f-d57550cc96cc" xsi:nil="true"/>
-    <ClipArtFilename xmlns="4873beb7-5857-4685-be1f-d57550cc96cc" xsi:nil="true"/>
-    <TPApplication xmlns="4873beb7-5857-4685-be1f-d57550cc96cc" xsi:nil="true"/>
-    <CSXHash xmlns="4873beb7-5857-4685-be1f-d57550cc96cc" xsi:nil="true"/>
-    <DirectSourceMarket xmlns="4873beb7-5857-4685-be1f-d57550cc96cc" xsi:nil="true"/>
-    <PrimaryImageGen xmlns="4873beb7-5857-4685-be1f-d57550cc96cc">true</PrimaryImageGen>
-    <PlannedPubDate xmlns="4873beb7-5857-4685-be1f-d57550cc96cc" xsi:nil="true"/>
-    <CSXSubmissionMarket xmlns="4873beb7-5857-4685-be1f-d57550cc96cc" xsi:nil="true"/>
-    <Downloads xmlns="4873beb7-5857-4685-be1f-d57550cc96cc">0</Downloads>
-    <ArtSampleDocs xmlns="4873beb7-5857-4685-be1f-d57550cc96cc" xsi:nil="true"/>
-    <TrustLevel xmlns="4873beb7-5857-4685-be1f-d57550cc96cc">1 Microsoft Managed Content</TrustLevel>
-    <BlockPublish xmlns="4873beb7-5857-4685-be1f-d57550cc96cc">false</BlockPublish>
-    <TPLaunchHelpLinkType xmlns="4873beb7-5857-4685-be1f-d57550cc96cc">Template</TPLaunchHelpLinkType>
-    <LocalizationTagsTaxHTField0 xmlns="4873beb7-5857-4685-be1f-d57550cc96cc">
-      <Terms xmlns="http://schemas.microsoft.com/office/infopath/2007/PartnerControls"/>
-    </LocalizationTagsTaxHTField0>
-    <BusinessGroup xmlns="4873beb7-5857-4685-be1f-d57550cc96cc" xsi:nil="true"/>
-    <Providers xmlns="4873beb7-5857-4685-be1f-d57550cc96cc" xsi:nil="true"/>
-    <TemplateTemplateType xmlns="4873beb7-5857-4685-be1f-d57550cc96cc">Word Document Template</TemplateTemplateType>
-    <TimesCloned xmlns="4873beb7-5857-4685-be1f-d57550cc96cc" xsi:nil="true"/>
-    <TPAppVersion xmlns="4873beb7-5857-4685-be1f-d57550cc96cc" xsi:nil="true"/>
-    <VoteCount xmlns="4873beb7-5857-4685-be1f-d57550cc96cc" xsi:nil="true"/>
-    <AverageRating xmlns="4873beb7-5857-4685-be1f-d57550cc96cc" xsi:nil="true"/>
-    <FeatureTagsTaxHTField0 xmlns="4873beb7-5857-4685-be1f-d57550cc96cc">
-      <Terms xmlns="http://schemas.microsoft.com/office/infopath/2007/PartnerControls"/>
-    </FeatureTagsTaxHTField0>
-    <Provider xmlns="4873beb7-5857-4685-be1f-d57550cc96cc" xsi:nil="true"/>
-    <UACurrentWords xmlns="4873beb7-5857-4685-be1f-d57550cc96cc" xsi:nil="true"/>
-    <AssetId xmlns="4873beb7-5857-4685-be1f-d57550cc96cc">TP103463018</AssetId>
-    <TPClientViewer xmlns="4873beb7-5857-4685-be1f-d57550cc96cc" xsi:nil="true"/>
-    <DSATActionTaken xmlns="4873beb7-5857-4685-be1f-d57550cc96cc" xsi:nil="true"/>
-    <APEditor xmlns="4873beb7-5857-4685-be1f-d57550cc96cc">
-      <UserInfo>
-        <DisplayName/>
-        <AccountId xsi:nil="true"/>
-        <AccountType/>
-      </UserInfo>
-    </APEditor>
-    <TPInstallLocation xmlns="4873beb7-5857-4685-be1f-d57550cc96cc" xsi:nil="true"/>
-    <OOCacheId xmlns="4873beb7-5857-4685-be1f-d57550cc96cc" xsi:nil="true"/>
-    <IsDeleted xmlns="4873beb7-5857-4685-be1f-d57550cc96cc">false</IsDeleted>
-    <PublishTargets xmlns="4873beb7-5857-4685-be1f-d57550cc96cc">OfficeOnlineVNext</PublishTargets>
-    <ApprovalLog xmlns="4873beb7-5857-4685-be1f-d57550cc96cc" xsi:nil="true"/>
-    <BugNumber xmlns="4873beb7-5857-4685-be1f-d57550cc96cc" xsi:nil="true"/>
-    <CrawlForDependencies xmlns="4873beb7-5857-4685-be1f-d57550cc96cc">false</CrawlForDependencies>
-    <InternalTagsTaxHTField0 xmlns="4873beb7-5857-4685-be1f-d57550cc96cc">
-      <Terms xmlns="http://schemas.microsoft.com/office/infopath/2007/PartnerControls"/>
-    </InternalTagsTaxHTField0>
-    <LastHandOff xmlns="4873beb7-5857-4685-be1f-d57550cc96cc" xsi:nil="true"/>
-    <Milestone xmlns="4873beb7-5857-4685-be1f-d57550cc96cc" xsi:nil="true"/>
-    <OriginalRelease xmlns="4873beb7-5857-4685-be1f-d57550cc96cc">15</OriginalRelease>
-    <RecommendationsModifier xmlns="4873beb7-5857-4685-be1f-d57550cc96cc" xsi:nil="true"/>
-    <ScenarioTagsTaxHTField0 xmlns="4873beb7-5857-4685-be1f-d57550cc96cc">
-      <Terms xmlns="http://schemas.microsoft.com/office/infopath/2007/PartnerControls"/>
-    </ScenarioTagsTaxHTField0>
-    <UANotes xmlns="4873beb7-5857-4685-be1f-d57550cc96cc" xsi:nil="true"/>
-  </documentManagement>
-</p:properties>
-</file>
-
 <file path=customXml/itemProps1.xml><?xml version="1.0" encoding="utf-8"?>
 <ds:datastoreItem xmlns:ds="http://schemas.openxmlformats.org/officeDocument/2006/customXml" ds:itemID="{55AF091B-3C7A-41E3-B477-F2FDAA23CFDA}">
   <ds:schemaRefs>
@@ -3808,6 +3684,24 @@
 </file>
 
 <file path=customXml/itemProps2.xml><?xml version="1.0" encoding="utf-8"?>
+<ds:datastoreItem xmlns:ds="http://schemas.openxmlformats.org/officeDocument/2006/customXml" ds:itemID="{0B734656-281C-4DF1-98DD-1F77AD35F171}">
+  <ds:schemaRefs>
+    <ds:schemaRef ds:uri="http://schemas.microsoft.com/office/2006/metadata/properties"/>
+    <ds:schemaRef ds:uri="http://schemas.microsoft.com/office/infopath/2007/PartnerControls"/>
+    <ds:schemaRef ds:uri="4873beb7-5857-4685-be1f-d57550cc96cc"/>
+  </ds:schemaRefs>
+</ds:datastoreItem>
+</file>
+
+<file path=customXml/itemProps3.xml><?xml version="1.0" encoding="utf-8"?>
+<ds:datastoreItem xmlns:ds="http://schemas.openxmlformats.org/officeDocument/2006/customXml" ds:itemID="{14F725E2-5EB5-4963-AD57-B1E2DB38ACD8}">
+  <ds:schemaRefs>
+    <ds:schemaRef ds:uri="http://schemas.microsoft.com/sharepoint/v3/contenttype/forms"/>
+  </ds:schemaRefs>
+</ds:datastoreItem>
+</file>
+
+<file path=customXml/itemProps4.xml><?xml version="1.0" encoding="utf-8"?>
 <ds:datastoreItem xmlns:ds="http://schemas.openxmlformats.org/officeDocument/2006/customXml" ds:itemID="{067452F0-D367-4558-8133-8E9768FD1CCC}">
   <ds:schemaRefs>
     <ds:schemaRef ds:uri="http://schemas.microsoft.com/office/2006/metadata/contentType"/>
@@ -3823,22 +3717,4 @@
     <ds:schemaRef ds:uri="http://schemas.microsoft.com/internal/obd"/>
   </ds:schemaRefs>
 </ds:datastoreItem>
-</file>
-
-<file path=customXml/itemProps3.xml><?xml version="1.0" encoding="utf-8"?>
-<ds:datastoreItem xmlns:ds="http://schemas.openxmlformats.org/officeDocument/2006/customXml" ds:itemID="{14F725E2-5EB5-4963-AD57-B1E2DB38ACD8}">
-  <ds:schemaRefs>
-    <ds:schemaRef ds:uri="http://schemas.microsoft.com/sharepoint/v3/contenttype/forms"/>
-  </ds:schemaRefs>
-</ds:datastoreItem>
-</file>
-
-<file path=customXml/itemProps4.xml><?xml version="1.0" encoding="utf-8"?>
-<ds:datastoreItem xmlns:ds="http://schemas.openxmlformats.org/officeDocument/2006/customXml" ds:itemID="{0B734656-281C-4DF1-98DD-1F77AD35F171}">
-  <ds:schemaRefs>
-    <ds:schemaRef ds:uri="http://schemas.microsoft.com/office/2006/metadata/properties"/>
-    <ds:schemaRef ds:uri="http://schemas.microsoft.com/office/infopath/2007/PartnerControls"/>
-    <ds:schemaRef ds:uri="4873beb7-5857-4685-be1f-d57550cc96cc"/>
-  </ds:schemaRefs>
-</ds:datastoreItem>
 </file>
</xml_diff>